<commit_message>
Worked on Graph ADT
</commit_message>
<xml_diff>
--- a/docs/The Graph ADT.docx
+++ b/docs/The Graph ADT.docx
@@ -98,10 +98,10 @@
                   <v:path o:extrusionok="f" gradientshapeok="t" o:connecttype="rect"/>
                   <o:lock v:ext="edit" aspectratio="t"/>
                 </v:shapetype>
-                <v:shape id="_x0000_i1035" type="#_x0000_t75" style="width:177.25pt;height:123.1pt" o:ole="">
+                <v:shape id="_x0000_i1025" type="#_x0000_t75" style="width:177.45pt;height:123pt" o:ole="">
                   <v:imagedata r:id="rId5" o:title=""/>
                 </v:shape>
-                <o:OLEObject Type="Embed" ProgID="PBrush" ShapeID="_x0000_i1035" DrawAspect="Content" ObjectID="_1634661823" r:id="rId6"/>
+                <o:OLEObject Type="Embed" ProgID="PBrush" ShapeID="_x0000_i1025" DrawAspect="Content" ObjectID="_1634721206" r:id="rId6"/>
               </w:object>
             </w:r>
           </w:p>
@@ -139,108 +139,56 @@
               <w:rPr>
                 <w:lang w:val="en-CA"/>
               </w:rPr>
-              <w:t xml:space="preserve">, </w:t>
-            </w:r>
-            <w:proofErr w:type="spellStart"/>
-            <w:r>
-              <w:rPr>
-                <w:lang w:val="en-CA"/>
-              </w:rPr>
-              <w:t>ed</w:t>
-            </w:r>
-            <w:r>
-              <w:rPr>
-                <w:lang w:val="en-CA"/>
-              </w:rPr>
-              <w:t>geList</w:t>
-            </w:r>
-            <w:proofErr w:type="spellEnd"/>
-            <w:r>
-              <w:rPr>
-                <w:lang w:val="en-CA"/>
-              </w:rPr>
-              <w:t xml:space="preserve"> = &lt;List&gt;}</w:t>
-            </w:r>
-          </w:p>
-        </w:tc>
-      </w:tr>
-      <w:tr>
-        <w:tc>
-          <w:tcPr>
-            <w:tcW w:w="8828" w:type="dxa"/>
-          </w:tcPr>
-          <w:p>
-            <w:pPr>
-              <w:rPr>
-                <w:lang w:val="en-CA"/>
-              </w:rPr>
-            </w:pPr>
-            <w:r>
-              <w:rPr>
-                <w:lang w:val="en-CA"/>
-              </w:rPr>
+              <w:t>, ed</w:t>
+            </w:r>
+            <w:r>
+              <w:rPr>
+                <w:lang w:val="en-CA"/>
+              </w:rPr>
+              <w:t>geList = &lt;List&gt;}</w:t>
+            </w:r>
+          </w:p>
+        </w:tc>
+      </w:tr>
+      <w:tr>
+        <w:tc>
+          <w:tcPr>
+            <w:tcW w:w="8828" w:type="dxa"/>
+          </w:tcPr>
+          <w:p>
+            <w:r>
               <w:t xml:space="preserve">{inv: value </w:t>
             </w:r>
             <w:r>
               <w:rPr>
                 <w:rFonts w:cstheme="minorHAnsi"/>
-                <w:lang w:val="en-CA"/>
               </w:rPr>
               <w:t>≠</w:t>
             </w:r>
             <w:r>
-              <w:rPr>
-                <w:lang w:val="en-CA"/>
-              </w:rPr>
-              <w:t xml:space="preserve"> NIL, </w:t>
-            </w:r>
-            <w:proofErr w:type="spellStart"/>
-            <w:r>
-              <w:rPr>
-                <w:lang w:val="en-CA"/>
-              </w:rPr>
-              <w:t>edgeList</w:t>
-            </w:r>
-            <w:r>
-              <w:rPr>
-                <w:lang w:val="en-CA"/>
-              </w:rPr>
+              <w:t xml:space="preserve"> NIL, edgeList</w:t>
+            </w:r>
+            <w:r>
               <w:t>.size</w:t>
             </w:r>
-            <w:proofErr w:type="spellEnd"/>
-            <w:r>
-              <w:rPr>
-                <w:lang w:val="en-CA"/>
-              </w:rPr>
+            <w:r>
               <w:t xml:space="preserve"> </w:t>
             </w:r>
             <w:r>
               <w:rPr>
                 <w:rFonts w:ascii="Calibri" w:hAnsi="Calibri" w:cs="Calibri"/>
-                <w:lang w:val="en-CA"/>
               </w:rPr>
               <w:t xml:space="preserve">≥ </w:t>
             </w:r>
-            <w:proofErr w:type="gramStart"/>
-            <w:r>
-              <w:rPr>
-                <w:lang w:val="en-CA"/>
-              </w:rPr>
+            <w:r>
               <w:t>0</w:t>
             </w:r>
             <w:r>
-              <w:rPr>
-                <w:lang w:val="en-CA"/>
-              </w:rPr>
               <w:t xml:space="preserve"> </w:t>
             </w:r>
             <w:r>
-              <w:rPr>
-                <w:lang w:val="en-CA"/>
-              </w:rPr>
               <w:t>}</w:t>
             </w:r>
-            <w:proofErr w:type="gramEnd"/>
           </w:p>
         </w:tc>
       </w:tr>
@@ -292,14 +240,12 @@
                       <w:lang w:val="en-CA"/>
                     </w:rPr>
                   </w:pPr>
-                  <w:proofErr w:type="spellStart"/>
                   <w:r>
                     <w:rPr>
                       <w:lang w:val="en-CA"/>
                     </w:rPr>
                     <w:t>createVertex</w:t>
                   </w:r>
-                  <w:proofErr w:type="spellEnd"/>
                 </w:p>
               </w:tc>
               <w:tc>
@@ -355,14 +301,12 @@
                       <w:lang w:val="en-CA"/>
                     </w:rPr>
                   </w:pPr>
-                  <w:proofErr w:type="spellStart"/>
                   <w:r>
                     <w:rPr>
                       <w:lang w:val="en-CA"/>
                     </w:rPr>
                     <w:t>addEdge</w:t>
                   </w:r>
-                  <w:proofErr w:type="spellEnd"/>
                 </w:p>
               </w:tc>
               <w:tc>
@@ -418,14 +362,12 @@
                       <w:lang w:val="en-CA"/>
                     </w:rPr>
                   </w:pPr>
-                  <w:proofErr w:type="spellStart"/>
                   <w:r>
                     <w:rPr>
                       <w:lang w:val="en-CA"/>
                     </w:rPr>
                     <w:t>removeEdge</w:t>
                   </w:r>
-                  <w:proofErr w:type="spellEnd"/>
                 </w:p>
               </w:tc>
               <w:tc>
@@ -481,14 +423,12 @@
                       <w:lang w:val="en-CA"/>
                     </w:rPr>
                   </w:pPr>
-                  <w:proofErr w:type="spellStart"/>
                   <w:r>
                     <w:rPr>
                       <w:lang w:val="en-CA"/>
                     </w:rPr>
                     <w:t>getValue</w:t>
                   </w:r>
-                  <w:proofErr w:type="spellEnd"/>
                 </w:p>
               </w:tc>
               <w:tc>
@@ -544,14 +484,12 @@
                       <w:lang w:val="en-CA"/>
                     </w:rPr>
                   </w:pPr>
-                  <w:proofErr w:type="spellStart"/>
                   <w:r>
                     <w:rPr>
                       <w:lang w:val="en-CA"/>
                     </w:rPr>
                     <w:t>getEdges</w:t>
                   </w:r>
-                  <w:proofErr w:type="spellEnd"/>
                 </w:p>
               </w:tc>
               <w:tc>
@@ -607,7 +545,6 @@
                       <w:lang w:val="en-CA"/>
                     </w:rPr>
                   </w:pPr>
-                  <w:proofErr w:type="spellStart"/>
                   <w:r>
                     <w:rPr>
                       <w:lang w:val="en-CA"/>
@@ -626,7 +563,6 @@
                     </w:rPr>
                     <w:t>t</w:t>
                   </w:r>
-                  <w:proofErr w:type="spellEnd"/>
                 </w:p>
               </w:tc>
               <w:tc>
@@ -711,7 +647,6 @@
                 <w:lang w:val="en-CA"/>
               </w:rPr>
             </w:pPr>
-            <w:proofErr w:type="spellStart"/>
             <w:r>
               <w:rPr>
                 <w:b/>
@@ -720,32 +655,13 @@
               </w:rPr>
               <w:t>createVertex</w:t>
             </w:r>
-            <w:proofErr w:type="spellEnd"/>
             <w:r>
               <w:rPr>
                 <w:b/>
                 <w:bCs/>
                 <w:lang w:val="en-CA"/>
               </w:rPr>
-              <w:t>(</w:t>
-            </w:r>
-            <w:proofErr w:type="spellStart"/>
-            <w:r>
-              <w:rPr>
-                <w:b/>
-                <w:bCs/>
-                <w:lang w:val="en-CA"/>
-              </w:rPr>
-              <w:t>val</w:t>
-            </w:r>
-            <w:proofErr w:type="spellEnd"/>
-            <w:r>
-              <w:rPr>
-                <w:b/>
-                <w:bCs/>
-                <w:lang w:val="en-CA"/>
-              </w:rPr>
-              <w:t>)</w:t>
+              <w:t>(val)</w:t>
             </w:r>
           </w:p>
         </w:tc>
@@ -811,38 +727,8 @@
               <w:rPr>
                 <w:lang w:val="en-CA"/>
               </w:rPr>
-              <w:t>vertex</w:t>
-            </w:r>
-            <w:proofErr w:type="gramStart"/>
-            <w:r>
-              <w:rPr>
-                <w:lang w:val="en-CA"/>
-              </w:rPr>
-              <w:t>={</w:t>
-            </w:r>
-            <w:proofErr w:type="spellStart"/>
-            <w:proofErr w:type="gramEnd"/>
-            <w:r>
-              <w:rPr>
-                <w:lang w:val="en-CA"/>
-              </w:rPr>
-              <w:t>val</w:t>
-            </w:r>
-            <w:proofErr w:type="spellEnd"/>
-            <w:r>
-              <w:rPr>
-                <w:lang w:val="en-CA"/>
-              </w:rPr>
-              <w:t xml:space="preserve">, </w:t>
-            </w:r>
-            <w:proofErr w:type="spellStart"/>
-            <w:r>
-              <w:rPr>
-                <w:lang w:val="en-CA"/>
-              </w:rPr>
-              <w:t>edgeList</w:t>
-            </w:r>
-            <w:proofErr w:type="spellEnd"/>
+              <w:t>vertex={val, edgeList</w:t>
+            </w:r>
             <w:r>
               <w:rPr>
                 <w:lang w:val="en-CA"/>
@@ -888,51 +774,13 @@
                 <w:lang w:val="en-CA"/>
               </w:rPr>
             </w:pPr>
-            <w:proofErr w:type="spellStart"/>
-            <w:proofErr w:type="gramStart"/>
             <w:r>
               <w:rPr>
                 <w:b/>
                 <w:bCs/>
                 <w:lang w:val="en-CA"/>
               </w:rPr>
-              <w:t>addEdge</w:t>
-            </w:r>
-            <w:proofErr w:type="spellEnd"/>
-            <w:r>
-              <w:rPr>
-                <w:b/>
-                <w:bCs/>
-                <w:lang w:val="en-CA"/>
-              </w:rPr>
-              <w:t>(</w:t>
-            </w:r>
-            <w:proofErr w:type="gramEnd"/>
-            <w:r>
-              <w:rPr>
-                <w:b/>
-                <w:bCs/>
-                <w:lang w:val="en-CA"/>
-              </w:rPr>
-              <w:t xml:space="preserve">vert, </w:t>
-            </w:r>
-            <w:proofErr w:type="spellStart"/>
-            <w:r>
-              <w:rPr>
-                <w:b/>
-                <w:bCs/>
-                <w:lang w:val="en-CA"/>
-              </w:rPr>
-              <w:t>edg</w:t>
-            </w:r>
-            <w:proofErr w:type="spellEnd"/>
-            <w:r>
-              <w:rPr>
-                <w:b/>
-                <w:bCs/>
-                <w:lang w:val="en-CA"/>
-              </w:rPr>
-              <w:t>)</w:t>
+              <w:t>addEdge(vert, edg)</w:t>
             </w:r>
           </w:p>
         </w:tc>
@@ -963,90 +811,26 @@
             <w:tcW w:w="8828" w:type="dxa"/>
           </w:tcPr>
           <w:p>
-            <w:pPr>
-              <w:rPr>
-                <w:lang w:val="en-CA"/>
-              </w:rPr>
-            </w:pPr>
-            <w:r>
-              <w:rPr>
-                <w:lang w:val="en-CA"/>
-              </w:rPr>
+            <w:r>
               <w:t xml:space="preserve">{pre: vert </w:t>
             </w:r>
             <w:r>
               <w:rPr>
                 <w:rFonts w:cstheme="minorHAnsi"/>
-                <w:lang w:val="en-CA"/>
-              </w:rPr>
-              <w:t>≠ NIL,</w:t>
+              </w:rPr>
+              <w:t xml:space="preserve">≠ NIL, edg </w:t>
+            </w:r>
+            <w:r>
+              <w:rPr>
+                <w:rFonts w:ascii="Cambria Math" w:hAnsi="Cambria Math" w:cs="Cambria Math"/>
+              </w:rPr>
+              <w:t>∈</w:t>
             </w:r>
             <w:r>
               <w:rPr>
                 <w:rFonts w:cstheme="minorHAnsi"/>
-                <w:lang w:val="en-CA"/>
-              </w:rPr>
-              <w:t xml:space="preserve"> </w:t>
-            </w:r>
-            <w:proofErr w:type="spellStart"/>
-            <w:r>
-              <w:rPr>
-                <w:rFonts w:cstheme="minorHAnsi"/>
-                <w:lang w:val="en-CA"/>
-              </w:rPr>
-              <w:t>edg</w:t>
-            </w:r>
-            <w:proofErr w:type="spellEnd"/>
-            <w:r>
-              <w:rPr>
-                <w:rFonts w:cstheme="minorHAnsi"/>
-                <w:lang w:val="en-CA"/>
-              </w:rPr>
-              <w:t xml:space="preserve"> </w:t>
-            </w:r>
-            <w:r>
-              <w:rPr>
-                <w:rFonts w:ascii="Cambria Math" w:hAnsi="Cambria Math" w:cs="Cambria Math"/>
-                <w:lang w:val="en-CA"/>
-              </w:rPr>
-              <w:t>∈</w:t>
-            </w:r>
-            <w:r>
-              <w:rPr>
-                <w:rFonts w:cstheme="minorHAnsi"/>
-                <w:lang w:val="en-CA"/>
-              </w:rPr>
-              <w:t xml:space="preserve"> Edge</w:t>
-            </w:r>
-            <w:r>
-              <w:rPr>
-                <w:rFonts w:cstheme="minorHAnsi"/>
-                <w:lang w:val="en-CA"/>
-              </w:rPr>
-              <w:t xml:space="preserve">, </w:t>
-            </w:r>
-            <w:r>
-              <w:rPr>
-                <w:rFonts w:cstheme="minorHAnsi"/>
-                <w:lang w:val="en-CA"/>
-              </w:rPr>
-              <w:t>(</w:t>
-            </w:r>
-            <w:proofErr w:type="gramStart"/>
-            <w:r>
-              <w:rPr>
-                <w:rFonts w:cstheme="minorHAnsi"/>
-                <w:lang w:val="en-CA"/>
-              </w:rPr>
-              <w:t>edg.vertex</w:t>
-            </w:r>
-            <w:proofErr w:type="gramEnd"/>
-            <w:r>
-              <w:rPr>
-                <w:rFonts w:cstheme="minorHAnsi"/>
-                <w:lang w:val="en-CA"/>
-              </w:rPr>
-              <w:t xml:space="preserve">1 = NIL </w:t>
+              </w:rPr>
+              <w:t xml:space="preserve"> Edge, (edg.vertex1 = NIL </w:t>
             </w:r>
             <w:r>
               <w:rPr>
@@ -1055,79 +839,26 @@
                 <w:sz w:val="21"/>
                 <w:szCs w:val="21"/>
                 <w:shd w:val="clear" w:color="auto" w:fill="FFFFFF"/>
-                <w:lang w:val="en-CA"/>
               </w:rPr>
               <w:t>∧</w:t>
             </w:r>
             <w:r>
               <w:rPr>
                 <w:rFonts w:cstheme="minorHAnsi"/>
-                <w:lang w:val="en-CA"/>
-              </w:rPr>
-              <w:t xml:space="preserve"> </w:t>
+              </w:rPr>
+              <w:t xml:space="preserve"> edg.vertex2 ≠ NIL) </w:t>
+            </w:r>
+            <w:r>
+              <w:rPr>
+                <w:rFonts w:ascii="Cambria Math" w:hAnsi="Cambria Math" w:cs="Cambria Math"/>
+              </w:rPr>
+              <w:t xml:space="preserve">∨ </w:t>
             </w:r>
             <w:r>
               <w:rPr>
                 <w:rFonts w:cstheme="minorHAnsi"/>
-                <w:lang w:val="en-CA"/>
-              </w:rPr>
-              <w:t xml:space="preserve">edg.vertex2 </w:t>
-            </w:r>
-            <w:r>
-              <w:rPr>
-                <w:rFonts w:cstheme="minorHAnsi"/>
-                <w:lang w:val="en-CA"/>
-              </w:rPr>
-              <w:t>≠</w:t>
-            </w:r>
-            <w:r>
-              <w:rPr>
-                <w:rFonts w:cstheme="minorHAnsi"/>
-                <w:lang w:val="en-CA"/>
-              </w:rPr>
-              <w:t xml:space="preserve"> NIL</w:t>
-            </w:r>
-            <w:r>
-              <w:rPr>
-                <w:rFonts w:cstheme="minorHAnsi"/>
-                <w:lang w:val="en-CA"/>
-              </w:rPr>
-              <w:t xml:space="preserve">) </w:t>
-            </w:r>
-            <w:r>
-              <w:rPr>
-                <w:rFonts w:ascii="Cambria Math" w:hAnsi="Cambria Math" w:cs="Cambria Math"/>
-                <w:lang w:val="en-CA"/>
-              </w:rPr>
-              <w:t>∨</w:t>
-            </w:r>
-            <w:r>
-              <w:rPr>
-                <w:rFonts w:ascii="Cambria Math" w:hAnsi="Cambria Math" w:cs="Cambria Math"/>
-                <w:lang w:val="en-CA"/>
-              </w:rPr>
-              <w:t xml:space="preserve"> </w:t>
-            </w:r>
-            <w:r>
-              <w:rPr>
-                <w:rFonts w:cstheme="minorHAnsi"/>
-                <w:lang w:val="en-CA"/>
-              </w:rPr>
-              <w:t xml:space="preserve">(edg.vertex1 </w:t>
-            </w:r>
-            <w:r>
-              <w:rPr>
-                <w:rFonts w:cstheme="minorHAnsi"/>
-                <w:lang w:val="en-CA"/>
-              </w:rPr>
-              <w:t>≠</w:t>
-            </w:r>
-            <w:r>
-              <w:rPr>
-                <w:rFonts w:cstheme="minorHAnsi"/>
-                <w:lang w:val="en-CA"/>
-              </w:rPr>
-              <w:t xml:space="preserve"> NIL </w:t>
+              </w:rPr>
+              <w:t xml:space="preserve">(edg.vertex1 ≠ NIL </w:t>
             </w:r>
             <w:r>
               <w:rPr>
@@ -1136,51 +867,14 @@
                 <w:sz w:val="21"/>
                 <w:szCs w:val="21"/>
                 <w:shd w:val="clear" w:color="auto" w:fill="FFFFFF"/>
-                <w:lang w:val="en-CA"/>
               </w:rPr>
               <w:t>∧</w:t>
             </w:r>
             <w:r>
               <w:rPr>
                 <w:rFonts w:cstheme="minorHAnsi"/>
-                <w:lang w:val="en-CA"/>
-              </w:rPr>
-              <w:t xml:space="preserve"> </w:t>
-            </w:r>
-            <w:r>
-              <w:rPr>
-                <w:rFonts w:cstheme="minorHAnsi"/>
-                <w:lang w:val="en-CA"/>
-              </w:rPr>
-              <w:t xml:space="preserve">edg.vertex2 </w:t>
-            </w:r>
-            <w:r>
-              <w:rPr>
-                <w:rFonts w:cstheme="minorHAnsi"/>
-                <w:lang w:val="en-CA"/>
-              </w:rPr>
-              <w:t>=</w:t>
-            </w:r>
-            <w:r>
-              <w:rPr>
-                <w:rFonts w:cstheme="minorHAnsi"/>
-                <w:lang w:val="en-CA"/>
-              </w:rPr>
-              <w:t xml:space="preserve"> NIL</w:t>
-            </w:r>
-            <w:r>
-              <w:rPr>
-                <w:rFonts w:cstheme="minorHAnsi"/>
-                <w:lang w:val="en-CA"/>
-              </w:rPr>
-              <w:t xml:space="preserve"> )</w:t>
-            </w:r>
-            <w:r>
-              <w:rPr>
-                <w:rFonts w:cstheme="minorHAnsi"/>
-                <w:lang w:val="en-CA"/>
-              </w:rPr>
-              <w:t>}</w:t>
+              </w:rPr>
+              <w:t xml:space="preserve"> edg.vertex2 = NIL )}</w:t>
             </w:r>
           </w:p>
         </w:tc>
@@ -1248,51 +942,13 @@
                 <w:lang w:val="en-CA"/>
               </w:rPr>
             </w:pPr>
-            <w:proofErr w:type="spellStart"/>
-            <w:proofErr w:type="gramStart"/>
             <w:r>
               <w:rPr>
                 <w:b/>
                 <w:bCs/>
                 <w:lang w:val="en-CA"/>
               </w:rPr>
-              <w:t>removeEdge</w:t>
-            </w:r>
-            <w:proofErr w:type="spellEnd"/>
-            <w:r>
-              <w:rPr>
-                <w:b/>
-                <w:bCs/>
-                <w:lang w:val="en-CA"/>
-              </w:rPr>
-              <w:t>(</w:t>
-            </w:r>
-            <w:proofErr w:type="gramEnd"/>
-            <w:r>
-              <w:rPr>
-                <w:b/>
-                <w:bCs/>
-                <w:lang w:val="en-CA"/>
-              </w:rPr>
-              <w:t xml:space="preserve">vert, </w:t>
-            </w:r>
-            <w:proofErr w:type="spellStart"/>
-            <w:r>
-              <w:rPr>
-                <w:b/>
-                <w:bCs/>
-                <w:lang w:val="en-CA"/>
-              </w:rPr>
-              <w:t>edg</w:t>
-            </w:r>
-            <w:proofErr w:type="spellEnd"/>
-            <w:r>
-              <w:rPr>
-                <w:b/>
-                <w:bCs/>
-                <w:lang w:val="en-CA"/>
-              </w:rPr>
-              <w:t>)</w:t>
+              <w:t>removeEdge(vert, edg)</w:t>
             </w:r>
           </w:p>
         </w:tc>
@@ -1323,134 +979,26 @@
             <w:tcW w:w="8828" w:type="dxa"/>
           </w:tcPr>
           <w:p>
-            <w:pPr>
-              <w:rPr>
-                <w:lang w:val="en-CA"/>
-              </w:rPr>
-            </w:pPr>
-            <w:r>
-              <w:rPr>
-                <w:lang w:val="en-CA"/>
-              </w:rPr>
+            <w:r>
               <w:t xml:space="preserve">{pre: vert </w:t>
             </w:r>
             <w:r>
               <w:rPr>
                 <w:rFonts w:cstheme="minorHAnsi"/>
-                <w:lang w:val="en-CA"/>
-              </w:rPr>
-              <w:t>≠ NIL,</w:t>
+              </w:rPr>
+              <w:t xml:space="preserve">≠ NIL, edg </w:t>
+            </w:r>
+            <w:r>
+              <w:rPr>
+                <w:rFonts w:ascii="Cambria Math" w:hAnsi="Cambria Math" w:cs="Cambria Math"/>
+              </w:rPr>
+              <w:t>∈</w:t>
             </w:r>
             <w:r>
               <w:rPr>
                 <w:rFonts w:cstheme="minorHAnsi"/>
-                <w:lang w:val="en-CA"/>
-              </w:rPr>
-              <w:t xml:space="preserve"> </w:t>
-            </w:r>
-            <w:proofErr w:type="spellStart"/>
-            <w:r>
-              <w:rPr>
-                <w:rFonts w:cstheme="minorHAnsi"/>
-                <w:lang w:val="en-CA"/>
-              </w:rPr>
-              <w:t>edg</w:t>
-            </w:r>
-            <w:proofErr w:type="spellEnd"/>
-            <w:r>
-              <w:rPr>
-                <w:rFonts w:cstheme="minorHAnsi"/>
-                <w:lang w:val="en-CA"/>
-              </w:rPr>
-              <w:t xml:space="preserve"> </w:t>
-            </w:r>
-            <w:r>
-              <w:rPr>
-                <w:rFonts w:ascii="Cambria Math" w:hAnsi="Cambria Math" w:cs="Cambria Math"/>
-                <w:lang w:val="en-CA"/>
-              </w:rPr>
-              <w:t>∈</w:t>
-            </w:r>
-            <w:r>
-              <w:rPr>
-                <w:rFonts w:cstheme="minorHAnsi"/>
-                <w:lang w:val="en-CA"/>
-              </w:rPr>
-              <w:t xml:space="preserve"> </w:t>
-            </w:r>
-            <w:proofErr w:type="spellStart"/>
-            <w:proofErr w:type="gramStart"/>
-            <w:r>
-              <w:rPr>
-                <w:rFonts w:cstheme="minorHAnsi"/>
-                <w:lang w:val="en-CA"/>
-              </w:rPr>
-              <w:t>vert.edgeList</w:t>
-            </w:r>
-            <w:proofErr w:type="spellEnd"/>
-            <w:proofErr w:type="gramEnd"/>
-            <w:r>
-              <w:rPr>
-                <w:rFonts w:cstheme="minorHAnsi"/>
-                <w:lang w:val="en-CA"/>
-              </w:rPr>
-              <w:t>, edg.vertex</w:t>
-            </w:r>
-            <w:r>
-              <w:rPr>
-                <w:rFonts w:cstheme="minorHAnsi"/>
-                <w:lang w:val="en-CA"/>
-              </w:rPr>
-              <w:t xml:space="preserve">1 = vert v </w:t>
-            </w:r>
-            <w:r>
-              <w:rPr>
-                <w:rFonts w:cstheme="minorHAnsi"/>
-                <w:lang w:val="en-CA"/>
-              </w:rPr>
-              <w:t>edg.vertex2</w:t>
-            </w:r>
-            <w:r>
-              <w:rPr>
-                <w:rFonts w:cstheme="minorHAnsi"/>
-                <w:lang w:val="en-CA"/>
-              </w:rPr>
-              <w:t xml:space="preserve"> </w:t>
-            </w:r>
-            <w:r>
-              <w:rPr>
-                <w:rFonts w:cstheme="minorHAnsi"/>
-                <w:lang w:val="en-CA"/>
-              </w:rPr>
-              <w:t xml:space="preserve"> </w:t>
-            </w:r>
-            <w:r>
-              <w:rPr>
-                <w:rFonts w:cstheme="minorHAnsi"/>
-                <w:lang w:val="en-CA"/>
-              </w:rPr>
-              <w:t>=</w:t>
-            </w:r>
-            <w:r>
-              <w:rPr>
-                <w:rFonts w:cstheme="minorHAnsi"/>
-                <w:lang w:val="en-CA"/>
-              </w:rPr>
-              <w:t xml:space="preserve"> </w:t>
-            </w:r>
-            <w:r>
-              <w:rPr>
-                <w:rFonts w:cstheme="minorHAnsi"/>
-                <w:lang w:val="en-CA"/>
-              </w:rPr>
-              <w:t>vert</w:t>
-            </w:r>
-            <w:r>
-              <w:rPr>
-                <w:rFonts w:cstheme="minorHAnsi"/>
-                <w:lang w:val="en-CA"/>
-              </w:rPr>
-              <w:t>}</w:t>
+              </w:rPr>
+              <w:t xml:space="preserve"> vert.edgeList, edg.vertex1 = vert v edg.vertex2  = vert}</w:t>
             </w:r>
           </w:p>
         </w:tc>
@@ -1517,31 +1065,13 @@
                 <w:lang w:val="en-CA"/>
               </w:rPr>
             </w:pPr>
-            <w:proofErr w:type="spellStart"/>
             <w:r>
               <w:rPr>
                 <w:b/>
                 <w:bCs/>
                 <w:lang w:val="en-CA"/>
               </w:rPr>
-              <w:t>getValue</w:t>
-            </w:r>
-            <w:proofErr w:type="spellEnd"/>
-            <w:r>
-              <w:rPr>
-                <w:b/>
-                <w:bCs/>
-                <w:lang w:val="en-CA"/>
-              </w:rPr>
-              <w:t xml:space="preserve"> </w:t>
-            </w:r>
-            <w:r>
-              <w:rPr>
-                <w:b/>
-                <w:bCs/>
-                <w:lang w:val="en-CA"/>
-              </w:rPr>
-              <w:t>(vert)</w:t>
+              <w:t>getValue (vert)</w:t>
             </w:r>
           </w:p>
         </w:tc>
@@ -1674,7 +1204,6 @@
                 <w:lang w:val="en-CA"/>
               </w:rPr>
             </w:pPr>
-            <w:proofErr w:type="spellStart"/>
             <w:r>
               <w:rPr>
                 <w:b/>
@@ -1682,56 +1211,27 @@
                 <w:lang w:val="en-CA"/>
               </w:rPr>
               <w:lastRenderedPageBreak/>
-              <w:t>get</w:t>
-            </w:r>
-            <w:r>
-              <w:rPr>
-                <w:b/>
-                <w:bCs/>
-                <w:lang w:val="en-CA"/>
-              </w:rPr>
-              <w:t>Edges</w:t>
-            </w:r>
-            <w:proofErr w:type="spellEnd"/>
-            <w:r>
-              <w:rPr>
-                <w:b/>
-                <w:bCs/>
-                <w:lang w:val="en-CA"/>
-              </w:rPr>
-              <w:t xml:space="preserve"> (vert)</w:t>
-            </w:r>
-          </w:p>
-        </w:tc>
-      </w:tr>
-      <w:tr>
-        <w:tc>
-          <w:tcPr>
-            <w:tcW w:w="8828" w:type="dxa"/>
-          </w:tcPr>
-          <w:p>
-            <w:pPr>
-              <w:rPr>
-                <w:lang w:val="en-CA"/>
-              </w:rPr>
-            </w:pPr>
-            <w:r>
-              <w:rPr>
-                <w:lang w:val="en-CA"/>
-              </w:rPr>
-              <w:t>“Returns</w:t>
-            </w:r>
-            <w:r>
-              <w:rPr>
-                <w:lang w:val="en-CA"/>
-              </w:rPr>
-              <w:t xml:space="preserve"> all of the edges this vertex is connected to.</w:t>
-            </w:r>
-            <w:r>
-              <w:rPr>
-                <w:lang w:val="en-CA"/>
-              </w:rPr>
-              <w:t>”</w:t>
+              <w:t>getEdges (vert)</w:t>
+            </w:r>
+          </w:p>
+        </w:tc>
+      </w:tr>
+      <w:tr>
+        <w:tc>
+          <w:tcPr>
+            <w:tcW w:w="8828" w:type="dxa"/>
+          </w:tcPr>
+          <w:p>
+            <w:pPr>
+              <w:rPr>
+                <w:lang w:val="en-CA"/>
+              </w:rPr>
+            </w:pPr>
+            <w:r>
+              <w:rPr>
+                <w:lang w:val="en-CA"/>
+              </w:rPr>
+              <w:t>“Returns all of the edges this vertex is connected to.”</w:t>
             </w:r>
           </w:p>
         </w:tc>
@@ -1791,19 +1291,7 @@
               <w:rPr>
                 <w:lang w:val="de-DE"/>
               </w:rPr>
-              <w:t>&lt;</w:t>
-            </w:r>
-            <w:r>
-              <w:rPr>
-                <w:lang w:val="de-DE"/>
-              </w:rPr>
-              <w:t>edgeList</w:t>
-            </w:r>
-            <w:r>
-              <w:rPr>
-                <w:lang w:val="de-DE"/>
-              </w:rPr>
-              <w:t>&gt;</w:t>
+              <w:t>&lt;edgeList&gt;</w:t>
             </w:r>
             <w:r>
               <w:rPr>
@@ -1844,33 +1332,13 @@
                 <w:lang w:val="en-CA"/>
               </w:rPr>
             </w:pPr>
-            <w:proofErr w:type="spellStart"/>
-            <w:proofErr w:type="gramStart"/>
             <w:r>
               <w:rPr>
                 <w:b/>
                 <w:bCs/>
                 <w:lang w:val="en-CA"/>
               </w:rPr>
-              <w:t>isAdjacent</w:t>
-            </w:r>
-            <w:proofErr w:type="spellEnd"/>
-            <w:r>
-              <w:rPr>
-                <w:b/>
-                <w:bCs/>
-                <w:lang w:val="en-CA"/>
-              </w:rPr>
-              <w:t>(</w:t>
-            </w:r>
-            <w:proofErr w:type="gramEnd"/>
-            <w:r>
-              <w:rPr>
-                <w:b/>
-                <w:bCs/>
-                <w:lang w:val="en-CA"/>
-              </w:rPr>
-              <w:t>vert1, vert2)</w:t>
+              <w:t>isAdjacent(vert1, vert2)</w:t>
             </w:r>
           </w:p>
         </w:tc>
@@ -1917,28 +1385,7 @@
                 <w:rFonts w:cstheme="minorHAnsi"/>
                 <w:lang w:val="de-DE"/>
               </w:rPr>
-              <w:t>≠</w:t>
-            </w:r>
-            <w:r>
-              <w:rPr>
-                <w:rFonts w:cstheme="minorHAnsi"/>
-                <w:lang w:val="de-DE"/>
-              </w:rPr>
-              <w:t xml:space="preserve"> NIL, vert1.edgeList.size &gt; 0, vert2 </w:t>
-            </w:r>
-            <w:r>
-              <w:rPr>
-                <w:rFonts w:cstheme="minorHAnsi"/>
-                <w:lang w:val="de-DE"/>
-              </w:rPr>
-              <w:t>≠</w:t>
-            </w:r>
-            <w:r>
-              <w:rPr>
-                <w:rFonts w:cstheme="minorHAnsi"/>
-                <w:lang w:val="de-DE"/>
-              </w:rPr>
-              <w:t xml:space="preserve"> NIL, vert2.edgeList.size &gt; 0}</w:t>
+              <w:t>≠ NIL, vert1.edgeList.size &gt; 0, vert2 ≠ NIL, vert2.edgeList.size &gt; 0}</w:t>
             </w:r>
           </w:p>
         </w:tc>
@@ -1966,7 +1413,6 @@
               </w:rPr>
               <w:t>(</w:t>
             </w:r>
-            <w:proofErr w:type="gramStart"/>
             <w:r>
               <w:rPr>
                 <w:lang w:val="en-CA"/>
@@ -1977,29 +1423,14 @@
               <w:rPr>
                 <w:lang w:val="en-CA"/>
               </w:rPr>
-              <w:t>vert</w:t>
-            </w:r>
-            <w:proofErr w:type="gramEnd"/>
-            <w:r>
-              <w:rPr>
-                <w:lang w:val="en-CA"/>
-              </w:rPr>
-              <w:t>1 = vert2 or edg.vert2 = vert2) and</w:t>
-            </w:r>
-            <w:r>
-              <w:rPr>
-                <w:lang w:val="en-CA"/>
-              </w:rPr>
-              <w:t xml:space="preserve"> </w:t>
-            </w:r>
-            <w:proofErr w:type="spellStart"/>
-            <w:r>
-              <w:rPr>
-                <w:lang w:val="en-CA"/>
-              </w:rPr>
-              <w:t>edg</w:t>
-            </w:r>
-            <w:proofErr w:type="spellEnd"/>
+              <w:t>vert1 = vert2 or edg.vert2 = vert2) and</w:t>
+            </w:r>
+            <w:r>
+              <w:rPr>
+                <w:lang w:val="en-CA"/>
+              </w:rPr>
+              <w:t xml:space="preserve"> edg</w:t>
+            </w:r>
             <w:r>
               <w:rPr>
                 <w:lang w:val="en-CA"/>
@@ -2111,10 +1542,10 @@
             </w:pPr>
             <w:r>
               <w:object w:dxaOrig="4080" w:dyaOrig="3480">
-                <v:shape id="_x0000_i1040" type="#_x0000_t75" style="width:149.55pt;height:127.4pt" o:ole="">
+                <v:shape id="_x0000_i1026" type="#_x0000_t75" style="width:149.65pt;height:127.55pt" o:ole="">
                   <v:imagedata r:id="rId7" o:title=""/>
                 </v:shape>
-                <o:OLEObject Type="Embed" ProgID="PBrush" ShapeID="_x0000_i1040" DrawAspect="Content" ObjectID="_1634661824" r:id="rId8"/>
+                <o:OLEObject Type="Embed" ProgID="PBrush" ShapeID="_x0000_i1026" DrawAspect="Content" ObjectID="_1634721207" r:id="rId8"/>
               </w:object>
             </w:r>
           </w:p>
@@ -2163,112 +1594,54 @@
             <w:tcW w:w="8828" w:type="dxa"/>
           </w:tcPr>
           <w:p>
-            <w:pPr>
-              <w:rPr>
-                <w:lang w:val="en-CA"/>
-              </w:rPr>
-            </w:pPr>
-            <w:r>
-              <w:rPr>
-                <w:lang w:val="en-CA"/>
-              </w:rPr>
+            <w:r>
               <w:t xml:space="preserve">{inv: </w:t>
             </w:r>
             <w:r>
-              <w:rPr>
-                <w:lang w:val="en-CA"/>
-              </w:rPr>
               <w:t>Vertex1</w:t>
             </w:r>
             <w:r>
-              <w:rPr>
-                <w:lang w:val="en-CA"/>
-              </w:rPr>
               <w:t xml:space="preserve"> </w:t>
             </w:r>
             <w:r>
               <w:rPr>
                 <w:rFonts w:cstheme="minorHAnsi"/>
-                <w:lang w:val="en-CA"/>
               </w:rPr>
               <w:t>≠</w:t>
             </w:r>
             <w:r>
-              <w:rPr>
-                <w:lang w:val="en-CA"/>
-              </w:rPr>
               <w:t xml:space="preserve"> NIL</w:t>
             </w:r>
             <w:r>
-              <w:rPr>
-                <w:lang w:val="en-CA"/>
-              </w:rPr>
+              <w:t xml:space="preserve">, Vertex2 </w:t>
+            </w:r>
+            <w:r>
+              <w:rPr>
+                <w:rFonts w:cstheme="minorHAnsi"/>
+              </w:rPr>
+              <w:t>≠</w:t>
+            </w:r>
+            <w:r>
+              <w:t xml:space="preserve"> NIL</w:t>
+            </w:r>
+            <w:r>
               <w:t xml:space="preserve">, </w:t>
             </w:r>
             <w:r>
-              <w:rPr>
-                <w:lang w:val="en-CA"/>
-              </w:rPr>
-              <w:t>Vertex</w:t>
-            </w:r>
-            <w:r>
-              <w:rPr>
-                <w:lang w:val="en-CA"/>
-              </w:rPr>
-              <w:t>2</w:t>
-            </w:r>
-            <w:r>
-              <w:rPr>
-                <w:lang w:val="en-CA"/>
-              </w:rPr>
+              <w:t>Weight</w:t>
+            </w:r>
+            <w:r>
               <w:t xml:space="preserve"> </w:t>
             </w:r>
             <w:r>
               <w:rPr>
-                <w:rFonts w:cstheme="minorHAnsi"/>
-                <w:lang w:val="en-CA"/>
-              </w:rPr>
-              <w:t>≠</w:t>
-            </w:r>
-            <w:r>
-              <w:rPr>
-                <w:lang w:val="en-CA"/>
-              </w:rPr>
-              <w:t xml:space="preserve"> NIL</w:t>
-            </w:r>
-            <w:r>
-              <w:rPr>
-                <w:lang w:val="en-CA"/>
-              </w:rPr>
-              <w:t xml:space="preserve">, </w:t>
-            </w:r>
-            <w:r>
-              <w:rPr>
-                <w:lang w:val="en-CA"/>
-              </w:rPr>
-              <w:t>Weight</w:t>
-            </w:r>
-            <w:r>
-              <w:rPr>
-                <w:lang w:val="en-CA"/>
-              </w:rPr>
-              <w:t xml:space="preserve"> </w:t>
-            </w:r>
-            <w:r>
-              <w:rPr>
                 <w:rFonts w:ascii="Calibri" w:hAnsi="Calibri" w:cs="Calibri"/>
-                <w:lang w:val="en-CA"/>
               </w:rPr>
               <w:t xml:space="preserve">≥ </w:t>
             </w:r>
-            <w:proofErr w:type="gramStart"/>
-            <w:r>
-              <w:rPr>
-                <w:lang w:val="en-CA"/>
-              </w:rPr>
+            <w:r>
               <w:t>0 }</w:t>
             </w:r>
-            <w:proofErr w:type="gramEnd"/>
           </w:p>
         </w:tc>
       </w:tr>
@@ -2320,7 +1693,6 @@
                       <w:lang w:val="en-CA"/>
                     </w:rPr>
                   </w:pPr>
-                  <w:proofErr w:type="spellStart"/>
                   <w:r>
                     <w:rPr>
                       <w:lang w:val="en-CA"/>
@@ -2333,7 +1705,6 @@
                     </w:rPr>
                     <w:t>Edge</w:t>
                   </w:r>
-                  <w:proofErr w:type="spellEnd"/>
                 </w:p>
               </w:tc>
               <w:tc>
@@ -2395,14 +1766,12 @@
                       <w:lang w:val="en-CA"/>
                     </w:rPr>
                   </w:pPr>
-                  <w:proofErr w:type="spellStart"/>
                   <w:r>
                     <w:rPr>
                       <w:lang w:val="en-CA"/>
                     </w:rPr>
                     <w:t>isWeighted</w:t>
                   </w:r>
-                  <w:proofErr w:type="spellEnd"/>
                 </w:p>
               </w:tc>
               <w:tc>
@@ -2458,14 +1827,12 @@
                       <w:lang w:val="en-CA"/>
                     </w:rPr>
                   </w:pPr>
-                  <w:proofErr w:type="spellStart"/>
                   <w:r>
                     <w:rPr>
                       <w:lang w:val="en-CA"/>
                     </w:rPr>
                     <w:t>getWeight</w:t>
                   </w:r>
-                  <w:proofErr w:type="spellEnd"/>
                 </w:p>
               </w:tc>
               <w:tc>
@@ -2521,14 +1888,12 @@
                       <w:lang w:val="en-CA"/>
                     </w:rPr>
                   </w:pPr>
-                  <w:proofErr w:type="spellStart"/>
                   <w:r>
                     <w:rPr>
                       <w:lang w:val="en-CA"/>
                     </w:rPr>
                     <w:t>isDirected</w:t>
                   </w:r>
-                  <w:proofErr w:type="spellEnd"/>
                 </w:p>
               </w:tc>
               <w:tc>
@@ -2735,89 +2100,33 @@
                 <w:lang w:val="en-CA"/>
               </w:rPr>
             </w:pPr>
-            <w:proofErr w:type="spellStart"/>
-            <w:proofErr w:type="gramStart"/>
             <w:r>
               <w:rPr>
                 <w:b/>
                 <w:bCs/>
                 <w:lang w:val="en-CA"/>
               </w:rPr>
-              <w:t>create</w:t>
-            </w:r>
-            <w:r>
-              <w:rPr>
-                <w:b/>
-                <w:bCs/>
-                <w:lang w:val="en-CA"/>
-              </w:rPr>
-              <w:t>Edge</w:t>
-            </w:r>
-            <w:proofErr w:type="spellEnd"/>
-            <w:r>
-              <w:rPr>
-                <w:b/>
-                <w:bCs/>
-                <w:lang w:val="en-CA"/>
-              </w:rPr>
-              <w:t>(</w:t>
-            </w:r>
-            <w:proofErr w:type="gramEnd"/>
-            <w:r>
-              <w:rPr>
-                <w:b/>
-                <w:bCs/>
-                <w:lang w:val="en-CA"/>
-              </w:rPr>
-              <w:t>v</w:t>
-            </w:r>
-            <w:r>
-              <w:rPr>
-                <w:b/>
-                <w:bCs/>
-                <w:lang w:val="en-CA"/>
-              </w:rPr>
-              <w:t>1,v2, w, d</w:t>
-            </w:r>
-            <w:r>
-              <w:rPr>
-                <w:b/>
-                <w:bCs/>
-                <w:lang w:val="en-CA"/>
-              </w:rPr>
-              <w:t>)</w:t>
-            </w:r>
-          </w:p>
-        </w:tc>
-      </w:tr>
-      <w:tr>
-        <w:tc>
-          <w:tcPr>
-            <w:tcW w:w="8828" w:type="dxa"/>
-          </w:tcPr>
-          <w:p>
-            <w:pPr>
-              <w:rPr>
-                <w:lang w:val="en-CA"/>
-              </w:rPr>
-            </w:pPr>
-            <w:r>
-              <w:rPr>
-                <w:lang w:val="en-CA"/>
-              </w:rPr>
-              <w:t>“Creates a new</w:t>
-            </w:r>
-            <w:r>
-              <w:rPr>
-                <w:lang w:val="en-CA"/>
-              </w:rPr>
-              <w:t xml:space="preserve"> Edge and connects two vertexes to it. Also determines its weight and if its either directed or not.</w:t>
-            </w:r>
-            <w:r>
-              <w:rPr>
-                <w:lang w:val="en-CA"/>
-              </w:rPr>
-              <w:t>”</w:t>
+              <w:t>createEdge(v1,v2, w, d)</w:t>
+            </w:r>
+          </w:p>
+        </w:tc>
+      </w:tr>
+      <w:tr>
+        <w:tc>
+          <w:tcPr>
+            <w:tcW w:w="8828" w:type="dxa"/>
+          </w:tcPr>
+          <w:p>
+            <w:pPr>
+              <w:rPr>
+                <w:lang w:val="en-CA"/>
+              </w:rPr>
+            </w:pPr>
+            <w:r>
+              <w:rPr>
+                <w:lang w:val="en-CA"/>
+              </w:rPr>
+              <w:t>“Creates a new Edge and connects two vertexes to it. Also determines its weight and if its either directed or not.”</w:t>
             </w:r>
           </w:p>
         </w:tc>
@@ -2863,27 +2172,7 @@
               <w:rPr>
                 <w:lang w:val="en-CA"/>
               </w:rPr>
-              <w:t>edge</w:t>
-            </w:r>
-            <w:proofErr w:type="gramStart"/>
-            <w:r>
-              <w:rPr>
-                <w:lang w:val="en-CA"/>
-              </w:rPr>
-              <w:t>={</w:t>
-            </w:r>
-            <w:proofErr w:type="gramEnd"/>
-            <w:r>
-              <w:rPr>
-                <w:lang w:val="en-CA"/>
-              </w:rPr>
-              <w:t>v1, v2, w, d</w:t>
-            </w:r>
-            <w:r>
-              <w:rPr>
-                <w:lang w:val="en-CA"/>
-              </w:rPr>
-              <w:t>}</w:t>
+              <w:t>edge={v1, v2, w, d}</w:t>
             </w:r>
           </w:p>
         </w:tc>
@@ -2918,39 +2207,13 @@
                 <w:lang w:val="en-CA"/>
               </w:rPr>
             </w:pPr>
-            <w:proofErr w:type="spellStart"/>
             <w:r>
               <w:rPr>
                 <w:b/>
                 <w:bCs/>
                 <w:lang w:val="en-CA"/>
               </w:rPr>
-              <w:t>isWeighted</w:t>
-            </w:r>
-            <w:proofErr w:type="spellEnd"/>
-            <w:r>
-              <w:rPr>
-                <w:b/>
-                <w:bCs/>
-                <w:lang w:val="en-CA"/>
-              </w:rPr>
-              <w:t>(</w:t>
-            </w:r>
-            <w:r>
-              <w:rPr>
-                <w:b/>
-                <w:bCs/>
-                <w:lang w:val="en-CA"/>
-              </w:rPr>
-              <w:t>ed</w:t>
-            </w:r>
-            <w:r>
-              <w:rPr>
-                <w:b/>
-                <w:bCs/>
-                <w:lang w:val="en-CA"/>
-              </w:rPr>
-              <w:t>)</w:t>
+              <w:t>isWeighted(ed)</w:t>
             </w:r>
           </w:p>
         </w:tc>
@@ -2990,13 +2253,7 @@
               <w:rPr>
                 <w:lang w:val="en-CA"/>
               </w:rPr>
-              <w:t xml:space="preserve">{pre: </w:t>
-            </w:r>
-            <w:r>
-              <w:rPr>
-                <w:lang w:val="en-CA"/>
-              </w:rPr>
-              <w:t xml:space="preserve">ed </w:t>
+              <w:t xml:space="preserve">{pre: ed </w:t>
             </w:r>
             <w:r>
               <w:rPr>
@@ -3042,29 +2299,7 @@
               <w:rPr>
                 <w:lang w:val="en-CA"/>
               </w:rPr>
-              <w:t xml:space="preserve">TRUE if </w:t>
-            </w:r>
-            <w:proofErr w:type="spellStart"/>
-            <w:proofErr w:type="gramStart"/>
-            <w:r>
-              <w:rPr>
-                <w:lang w:val="en-CA"/>
-              </w:rPr>
-              <w:t>ed.Weight</w:t>
-            </w:r>
-            <w:proofErr w:type="spellEnd"/>
-            <w:proofErr w:type="gramEnd"/>
-            <w:r>
-              <w:rPr>
-                <w:lang w:val="en-CA"/>
-              </w:rPr>
-              <w:t xml:space="preserve"> &gt;0; FALSE otherwise</w:t>
-            </w:r>
-            <w:r>
-              <w:rPr>
-                <w:lang w:val="en-CA"/>
-              </w:rPr>
-              <w:t>}</w:t>
+              <w:t>TRUE if ed.Weight &gt;0; FALSE otherwise}</w:t>
             </w:r>
           </w:p>
         </w:tc>
@@ -3099,31 +2334,13 @@
                 <w:lang w:val="en-CA"/>
               </w:rPr>
             </w:pPr>
-            <w:proofErr w:type="spellStart"/>
             <w:r>
               <w:rPr>
                 <w:b/>
                 <w:bCs/>
                 <w:lang w:val="en-CA"/>
               </w:rPr>
-              <w:t>getWeight</w:t>
-            </w:r>
-            <w:proofErr w:type="spellEnd"/>
-            <w:r>
-              <w:rPr>
-                <w:b/>
-                <w:bCs/>
-                <w:lang w:val="en-CA"/>
-              </w:rPr>
-              <w:t xml:space="preserve"> </w:t>
-            </w:r>
-            <w:r>
-              <w:rPr>
-                <w:b/>
-                <w:bCs/>
-                <w:lang w:val="en-CA"/>
-              </w:rPr>
-              <w:t>(ed)</w:t>
+              <w:t>getWeight (ed)</w:t>
             </w:r>
           </w:p>
         </w:tc>
@@ -3209,13 +2426,7 @@
               <w:rPr>
                 <w:lang w:val="en-CA"/>
               </w:rPr>
-              <w:t>&lt;Weight&gt;</w:t>
-            </w:r>
-            <w:r>
-              <w:rPr>
-                <w:lang w:val="en-CA"/>
-              </w:rPr>
-              <w:t>}</w:t>
+              <w:t>&lt;Weight&gt;}</w:t>
             </w:r>
           </w:p>
         </w:tc>
@@ -3250,31 +2461,13 @@
                 <w:lang w:val="en-CA"/>
               </w:rPr>
             </w:pPr>
-            <w:proofErr w:type="spellStart"/>
             <w:r>
               <w:rPr>
                 <w:b/>
                 <w:bCs/>
                 <w:lang w:val="en-CA"/>
               </w:rPr>
-              <w:t>i</w:t>
-            </w:r>
-            <w:r>
-              <w:rPr>
-                <w:b/>
-                <w:bCs/>
-                <w:lang w:val="en-CA"/>
-              </w:rPr>
-              <w:t>sDirected</w:t>
-            </w:r>
-            <w:proofErr w:type="spellEnd"/>
-            <w:r>
-              <w:rPr>
-                <w:b/>
-                <w:bCs/>
-                <w:lang w:val="en-CA"/>
-              </w:rPr>
-              <w:t>(ed)</w:t>
+              <w:t>isDirected(ed)</w:t>
             </w:r>
           </w:p>
         </w:tc>
@@ -3300,21 +2493,7 @@
               <w:rPr>
                 <w:lang w:val="en-CA"/>
               </w:rPr>
-              <w:t xml:space="preserve">, in which case it’ll be directed from </w:t>
-            </w:r>
-            <w:proofErr w:type="gramStart"/>
-            <w:r>
-              <w:rPr>
-                <w:lang w:val="en-CA"/>
-              </w:rPr>
-              <w:t>ed.Vertex</w:t>
-            </w:r>
-            <w:proofErr w:type="gramEnd"/>
-            <w:r>
-              <w:rPr>
-                <w:lang w:val="en-CA"/>
-              </w:rPr>
-              <w:t>1 to ed.Vertex2</w:t>
+              <w:t>, in which case it’ll be directed from ed.Vertex1 to ed.Vertex2</w:t>
             </w:r>
             <w:r>
               <w:rPr>
@@ -3386,13 +2565,7 @@
               <w:rPr>
                 <w:lang w:val="en-CA"/>
               </w:rPr>
-              <w:t>&lt;Directed&gt;</w:t>
-            </w:r>
-            <w:r>
-              <w:rPr>
-                <w:lang w:val="en-CA"/>
-              </w:rPr>
-              <w:t>}</w:t>
+              <w:t>&lt;Directed&gt;}</w:t>
             </w:r>
           </w:p>
         </w:tc>
@@ -3434,15 +2607,7 @@
                 <w:lang w:val="en-CA"/>
               </w:rPr>
               <w:lastRenderedPageBreak/>
-              <w:t>getVertex1</w:t>
-            </w:r>
-            <w:r>
-              <w:rPr>
-                <w:b/>
-                <w:bCs/>
-                <w:lang w:val="en-CA"/>
-              </w:rPr>
-              <w:t>(ed)</w:t>
+              <w:t>getVertex1(ed)</w:t>
             </w:r>
           </w:p>
         </w:tc>
@@ -3528,13 +2693,7 @@
               <w:rPr>
                 <w:lang w:val="en-CA"/>
               </w:rPr>
-              <w:t>&lt;Vertex1&gt;</w:t>
-            </w:r>
-            <w:r>
-              <w:rPr>
-                <w:lang w:val="en-CA"/>
-              </w:rPr>
-              <w:t>}</w:t>
+              <w:t>&lt;Vertex1&gt;}</w:t>
             </w:r>
           </w:p>
         </w:tc>
@@ -3575,15 +2734,7 @@
                 <w:bCs/>
                 <w:lang w:val="en-CA"/>
               </w:rPr>
-              <w:t>getVertex2</w:t>
-            </w:r>
-            <w:r>
-              <w:rPr>
-                <w:b/>
-                <w:bCs/>
-                <w:lang w:val="en-CA"/>
-              </w:rPr>
-              <w:t>(ed)</w:t>
+              <w:t>getVertex2(ed)</w:t>
             </w:r>
           </w:p>
         </w:tc>
@@ -3669,13 +2820,7 @@
               <w:rPr>
                 <w:lang w:val="en-CA"/>
               </w:rPr>
-              <w:t>&lt;Vertex2&gt;</w:t>
-            </w:r>
-            <w:r>
-              <w:rPr>
-                <w:lang w:val="en-CA"/>
-              </w:rPr>
-              <w:t>}</w:t>
+              <w:t>&lt;Vertex2&gt;}</w:t>
             </w:r>
           </w:p>
         </w:tc>
@@ -3737,15 +2882,7 @@
                 <w:bCs/>
                 <w:lang w:val="en-CA"/>
               </w:rPr>
-              <w:t xml:space="preserve"> </w:t>
-            </w:r>
-            <w:r>
-              <w:rPr>
-                <w:b/>
-                <w:bCs/>
-                <w:lang w:val="en-CA"/>
-              </w:rPr>
-              <w:t>Graph</w:t>
+              <w:t xml:space="preserve"> Graph</w:t>
             </w:r>
           </w:p>
         </w:tc>
@@ -3777,10 +2914,10 @@
             </w:pPr>
             <w:r>
               <w:object w:dxaOrig="5220" w:dyaOrig="4545">
-                <v:shape id="_x0000_i1045" type="#_x0000_t75" style="width:260.9pt;height:227.1pt" o:ole="">
+                <v:shape id="_x0000_i1027" type="#_x0000_t75" style="width:260.8pt;height:226.75pt" o:ole="">
                   <v:imagedata r:id="rId9" o:title=""/>
                 </v:shape>
-                <o:OLEObject Type="Embed" ProgID="PBrush" ShapeID="_x0000_i1045" DrawAspect="Content" ObjectID="_1634661825" r:id="rId10"/>
+                <o:OLEObject Type="Embed" ProgID="PBrush" ShapeID="_x0000_i1027" DrawAspect="Content" ObjectID="_1634721208" r:id="rId10"/>
               </w:object>
             </w:r>
           </w:p>
@@ -3829,90 +2966,28 @@
             <w:tcW w:w="8828" w:type="dxa"/>
           </w:tcPr>
           <w:p>
-            <w:pPr>
-              <w:rPr>
-                <w:lang w:val="en-CA"/>
-              </w:rPr>
-            </w:pPr>
-            <w:r>
-              <w:rPr>
-                <w:lang w:val="en-CA"/>
-              </w:rPr>
+            <w:r>
               <w:t>{inv:</w:t>
             </w:r>
             <w:r>
-              <w:rPr>
-                <w:lang w:val="en-CA"/>
-              </w:rPr>
-              <w:t xml:space="preserve"> </w:t>
-            </w:r>
-            <w:proofErr w:type="spellStart"/>
-            <w:proofErr w:type="gramStart"/>
-            <w:r>
-              <w:rPr>
-                <w:lang w:val="en-CA"/>
-              </w:rPr>
-              <w:t>V.size</w:t>
-            </w:r>
-            <w:proofErr w:type="spellEnd"/>
-            <w:proofErr w:type="gramEnd"/>
-            <w:r>
-              <w:rPr>
-                <w:lang w:val="en-CA"/>
-              </w:rPr>
-              <w:t xml:space="preserve"> </w:t>
+              <w:t xml:space="preserve"> V.size </w:t>
             </w:r>
             <w:r>
               <w:rPr>
                 <w:rFonts w:cstheme="minorHAnsi"/>
-                <w:lang w:val="en-CA"/>
               </w:rPr>
               <w:t>≥</w:t>
             </w:r>
             <w:r>
-              <w:rPr>
-                <w:lang w:val="en-CA"/>
-              </w:rPr>
-              <w:t xml:space="preserve"> 0, </w:t>
-            </w:r>
-            <w:proofErr w:type="spellStart"/>
-            <w:r>
-              <w:rPr>
-                <w:lang w:val="en-CA"/>
-              </w:rPr>
-              <w:t>E</w:t>
-            </w:r>
-            <w:r>
-              <w:rPr>
-                <w:lang w:val="en-CA"/>
-              </w:rPr>
-              <w:t>.size</w:t>
-            </w:r>
-            <w:proofErr w:type="spellEnd"/>
-            <w:r>
-              <w:rPr>
-                <w:lang w:val="en-CA"/>
-              </w:rPr>
-              <w:t xml:space="preserve"> </w:t>
+              <w:t xml:space="preserve"> 0, E.size </w:t>
             </w:r>
             <w:r>
               <w:rPr>
                 <w:rFonts w:cstheme="minorHAnsi"/>
-                <w:lang w:val="en-CA"/>
-              </w:rPr>
-              <w:t>≥</w:t>
-            </w:r>
-            <w:r>
-              <w:rPr>
-                <w:rFonts w:cstheme="minorHAnsi"/>
-                <w:lang w:val="en-CA"/>
-              </w:rPr>
-              <w:t xml:space="preserve"> 0</w:t>
-            </w:r>
-            <w:r>
-              <w:rPr>
-                <w:lang w:val="en-CA"/>
-              </w:rPr>
+              </w:rPr>
+              <w:t>≥ 0</w:t>
+            </w:r>
+            <w:r>
               <w:t>}</w:t>
             </w:r>
           </w:p>
@@ -3966,7 +3041,6 @@
                       <w:lang w:val="en-CA"/>
                     </w:rPr>
                   </w:pPr>
-                  <w:proofErr w:type="spellStart"/>
                   <w:r>
                     <w:rPr>
                       <w:lang w:val="en-CA"/>
@@ -3979,7 +3053,6 @@
                     </w:rPr>
                     <w:t>Graph</w:t>
                   </w:r>
-                  <w:proofErr w:type="spellEnd"/>
                 </w:p>
               </w:tc>
               <w:tc>
@@ -4029,14 +3102,12 @@
                       <w:lang w:val="en-CA"/>
                     </w:rPr>
                   </w:pPr>
-                  <w:proofErr w:type="spellStart"/>
                   <w:r>
                     <w:rPr>
                       <w:lang w:val="en-CA"/>
                     </w:rPr>
                     <w:t>isWeighted</w:t>
                   </w:r>
-                  <w:proofErr w:type="spellEnd"/>
                 </w:p>
               </w:tc>
               <w:tc>
@@ -4092,14 +3163,12 @@
                       <w:lang w:val="en-CA"/>
                     </w:rPr>
                   </w:pPr>
-                  <w:proofErr w:type="spellStart"/>
                   <w:r>
                     <w:rPr>
                       <w:lang w:val="en-CA"/>
                     </w:rPr>
                     <w:t>isDirected</w:t>
                   </w:r>
-                  <w:proofErr w:type="spellEnd"/>
                 </w:p>
               </w:tc>
               <w:tc>
@@ -4155,14 +3224,12 @@
                       <w:lang w:val="en-CA"/>
                     </w:rPr>
                   </w:pPr>
-                  <w:proofErr w:type="spellStart"/>
                   <w:r>
                     <w:rPr>
                       <w:lang w:val="en-CA"/>
                     </w:rPr>
                     <w:t>isRelated</w:t>
                   </w:r>
-                  <w:proofErr w:type="spellEnd"/>
                 </w:p>
               </w:tc>
               <w:tc>
@@ -4218,14 +3285,12 @@
                       <w:lang w:val="en-CA"/>
                     </w:rPr>
                   </w:pPr>
-                  <w:proofErr w:type="spellStart"/>
                   <w:r>
                     <w:rPr>
                       <w:lang w:val="en-CA"/>
                     </w:rPr>
                     <w:t>addVertex</w:t>
                   </w:r>
-                  <w:proofErr w:type="spellEnd"/>
                 </w:p>
               </w:tc>
               <w:tc>
@@ -4281,14 +3346,12 @@
                       <w:lang w:val="en-CA"/>
                     </w:rPr>
                   </w:pPr>
-                  <w:proofErr w:type="spellStart"/>
                   <w:r>
                     <w:rPr>
                       <w:lang w:val="en-CA"/>
                     </w:rPr>
                     <w:t>addEdge</w:t>
                   </w:r>
-                  <w:proofErr w:type="spellEnd"/>
                 </w:p>
               </w:tc>
               <w:tc>
@@ -4344,14 +3407,12 @@
                       <w:lang w:val="en-CA"/>
                     </w:rPr>
                   </w:pPr>
-                  <w:proofErr w:type="spellStart"/>
                   <w:r>
                     <w:rPr>
                       <w:lang w:val="en-CA"/>
                     </w:rPr>
                     <w:t>removeVertex</w:t>
                   </w:r>
-                  <w:proofErr w:type="spellEnd"/>
                 </w:p>
               </w:tc>
               <w:tc>
@@ -4407,14 +3468,12 @@
                       <w:lang w:val="en-CA"/>
                     </w:rPr>
                   </w:pPr>
-                  <w:proofErr w:type="spellStart"/>
                   <w:r>
                     <w:rPr>
                       <w:lang w:val="en-CA"/>
                     </w:rPr>
                     <w:t>removeEdge</w:t>
                   </w:r>
-                  <w:proofErr w:type="spellEnd"/>
                 </w:p>
               </w:tc>
               <w:tc>
@@ -4470,14 +3529,12 @@
                       <w:lang w:val="en-CA"/>
                     </w:rPr>
                   </w:pPr>
-                  <w:proofErr w:type="spellStart"/>
                   <w:r>
                     <w:rPr>
                       <w:lang w:val="en-CA"/>
                     </w:rPr>
                     <w:t>getNumberOfEdges</w:t>
                   </w:r>
-                  <w:proofErr w:type="spellEnd"/>
                 </w:p>
               </w:tc>
               <w:tc>
@@ -4533,14 +3590,12 @@
                       <w:lang w:val="en-CA"/>
                     </w:rPr>
                   </w:pPr>
-                  <w:proofErr w:type="spellStart"/>
                   <w:r>
                     <w:rPr>
                       <w:lang w:val="en-CA"/>
                     </w:rPr>
                     <w:t>getNumberOfVertexes</w:t>
                   </w:r>
-                  <w:proofErr w:type="spellEnd"/>
                 </w:p>
               </w:tc>
               <w:tc>
@@ -4596,14 +3651,12 @@
                       <w:lang w:val="en-CA"/>
                     </w:rPr>
                   </w:pPr>
-                  <w:proofErr w:type="spellStart"/>
                   <w:r>
                     <w:rPr>
                       <w:lang w:val="en-CA"/>
                     </w:rPr>
                     <w:t>areConnected</w:t>
                   </w:r>
-                  <w:proofErr w:type="spellEnd"/>
                 </w:p>
               </w:tc>
               <w:tc>
@@ -4665,14 +3718,12 @@
                       <w:lang w:val="en-CA"/>
                     </w:rPr>
                   </w:pPr>
-                  <w:proofErr w:type="spellStart"/>
                   <w:r>
                     <w:rPr>
                       <w:lang w:val="en-CA"/>
                     </w:rPr>
                     <w:t>getWeightMatrix</w:t>
                   </w:r>
-                  <w:proofErr w:type="spellEnd"/>
                 </w:p>
               </w:tc>
               <w:tc>
@@ -4712,14 +3763,7 @@
                     <w:rPr>
                       <w:lang w:val="en-CA"/>
                     </w:rPr>
-                    <w:t>A = {</w:t>
-                  </w:r>
-                  <w:proofErr w:type="spellStart"/>
-                  <w:r>
-                    <w:rPr>
-                      <w:lang w:val="en-CA"/>
-                    </w:rPr>
-                    <w:t>a</w:t>
+                    <w:t>A = {a</w:t>
                   </w:r>
                   <w:r>
                     <w:rPr>
@@ -4728,7 +3772,6 @@
                     </w:rPr>
                     <w:t>ij</w:t>
                   </w:r>
-                  <w:proofErr w:type="spellEnd"/>
                   <w:r>
                     <w:rPr>
                       <w:lang w:val="en-CA"/>
@@ -4749,14 +3792,12 @@
                       <w:lang w:val="en-CA"/>
                     </w:rPr>
                   </w:pPr>
-                  <w:proofErr w:type="spellStart"/>
                   <w:r>
                     <w:rPr>
                       <w:lang w:val="en-CA"/>
                     </w:rPr>
                     <w:t>getDirectionMatrix</w:t>
                   </w:r>
-                  <w:proofErr w:type="spellEnd"/>
                 </w:p>
               </w:tc>
               <w:tc>
@@ -4796,14 +3837,7 @@
                     <w:rPr>
                       <w:lang w:val="en-CA"/>
                     </w:rPr>
-                    <w:t>A = {</w:t>
-                  </w:r>
-                  <w:proofErr w:type="spellStart"/>
-                  <w:r>
-                    <w:rPr>
-                      <w:lang w:val="en-CA"/>
-                    </w:rPr>
-                    <w:t>a</w:t>
+                    <w:t>A = {a</w:t>
                   </w:r>
                   <w:r>
                     <w:rPr>
@@ -4812,7 +3846,6 @@
                     </w:rPr>
                     <w:t>ij</w:t>
                   </w:r>
-                  <w:proofErr w:type="spellEnd"/>
                   <w:r>
                     <w:rPr>
                       <w:lang w:val="en-CA"/>
@@ -5016,14 +4049,24 @@
                       <w:lang w:val="en-CA"/>
                     </w:rPr>
                   </w:pPr>
-                  <w:proofErr w:type="spellStart"/>
-                  <w:r>
-                    <w:rPr>
-                      <w:lang w:val="en-CA"/>
-                    </w:rPr>
-                    <w:t>FloydWarshall</w:t>
-                  </w:r>
-                  <w:proofErr w:type="spellEnd"/>
+                  <w:r>
+                    <w:rPr>
+                      <w:lang w:val="en-CA"/>
+                    </w:rPr>
+                    <w:t>Floyd</w:t>
+                  </w:r>
+                  <w:r>
+                    <w:rPr>
+                      <w:lang w:val="en-CA"/>
+                    </w:rPr>
+                    <w:t>-</w:t>
+                  </w:r>
+                  <w:r>
+                    <w:rPr>
+                      <w:lang w:val="en-CA"/>
+                    </w:rPr>
+                    <w:t>Warshall</w:t>
+                  </w:r>
                 </w:p>
               </w:tc>
               <w:tc>
@@ -5063,14 +4106,7 @@
                     <w:rPr>
                       <w:lang w:val="en-CA"/>
                     </w:rPr>
-                    <w:t>A = {</w:t>
-                  </w:r>
-                  <w:proofErr w:type="spellStart"/>
-                  <w:r>
-                    <w:rPr>
-                      <w:lang w:val="en-CA"/>
-                    </w:rPr>
-                    <w:t>a</w:t>
+                    <w:t>A = {a</w:t>
                   </w:r>
                   <w:r>
                     <w:rPr>
@@ -5079,7 +4115,6 @@
                     </w:rPr>
                     <w:t>ij</w:t>
                   </w:r>
-                  <w:proofErr w:type="spellEnd"/>
                   <w:r>
                     <w:rPr>
                       <w:lang w:val="en-CA"/>
@@ -5150,51 +4185,6 @@
                 </w:p>
               </w:tc>
             </w:tr>
-            <w:tr>
-              <w:tc>
-                <w:tcPr>
-                  <w:tcW w:w="2867" w:type="dxa"/>
-                </w:tcPr>
-                <w:p>
-                  <w:pPr>
-                    <w:rPr>
-                      <w:lang w:val="en-CA"/>
-                    </w:rPr>
-                  </w:pPr>
-                  <w:bookmarkStart w:id="0" w:name="_GoBack"/>
-                  <w:bookmarkEnd w:id="0"/>
-                </w:p>
-              </w:tc>
-              <w:tc>
-                <w:tcPr>
-                  <w:tcW w:w="2867" w:type="dxa"/>
-                </w:tcPr>
-                <w:p>
-                  <w:pPr>
-                    <w:rPr>
-                      <w:lang w:val="en-CA"/>
-                    </w:rPr>
-                  </w:pPr>
-                </w:p>
-              </w:tc>
-              <w:tc>
-                <w:tcPr>
-                  <w:tcW w:w="2868" w:type="dxa"/>
-                </w:tcPr>
-                <w:p>
-                  <w:pPr>
-                    <w:pStyle w:val="Prrafodelista"/>
-                    <w:numPr>
-                      <w:ilvl w:val="0"/>
-                      <w:numId w:val="2"/>
-                    </w:numPr>
-                    <w:rPr>
-                      <w:lang w:val="en-CA"/>
-                    </w:rPr>
-                  </w:pPr>
-                </w:p>
-              </w:tc>
-            </w:tr>
           </w:tbl>
           <w:p>
             <w:pPr>
@@ -5210,6 +4200,323 @@
       <w:pPr>
         <w:rPr>
           <w:lang w:val="en-CA"/>
+        </w:rPr>
+      </w:pPr>
+    </w:p>
+    <w:tbl>
+      <w:tblPr>
+        <w:tblStyle w:val="Tablaconcuadrcula"/>
+        <w:tblW w:w="0" w:type="auto"/>
+        <w:tblLook w:val="04A0" w:firstRow="1" w:lastRow="0" w:firstColumn="1" w:lastColumn="0" w:noHBand="0" w:noVBand="1"/>
+      </w:tblPr>
+      <w:tblGrid>
+        <w:gridCol w:w="8828"/>
+      </w:tblGrid>
+      <w:tr>
+        <w:tc>
+          <w:tcPr>
+            <w:tcW w:w="8828" w:type="dxa"/>
+          </w:tcPr>
+          <w:p>
+            <w:pPr>
+              <w:rPr>
+                <w:b/>
+                <w:bCs/>
+                <w:lang w:val="en-CA"/>
+              </w:rPr>
+            </w:pPr>
+            <w:r>
+              <w:rPr>
+                <w:b/>
+                <w:bCs/>
+                <w:lang w:val="en-CA"/>
+              </w:rPr>
+              <w:t>create</w:t>
+            </w:r>
+            <w:r>
+              <w:rPr>
+                <w:b/>
+                <w:bCs/>
+                <w:lang w:val="en-CA"/>
+              </w:rPr>
+              <w:t>Graph</w:t>
+            </w:r>
+            <w:r>
+              <w:rPr>
+                <w:b/>
+                <w:bCs/>
+                <w:lang w:val="en-CA"/>
+              </w:rPr>
+              <w:t>()</w:t>
+            </w:r>
+          </w:p>
+        </w:tc>
+      </w:tr>
+      <w:tr>
+        <w:tc>
+          <w:tcPr>
+            <w:tcW w:w="8828" w:type="dxa"/>
+          </w:tcPr>
+          <w:p>
+            <w:pPr>
+              <w:rPr>
+                <w:lang w:val="en-CA"/>
+              </w:rPr>
+            </w:pPr>
+            <w:r>
+              <w:rPr>
+                <w:lang w:val="en-CA"/>
+              </w:rPr>
+              <w:t>“</w:t>
+            </w:r>
+            <w:r>
+              <w:rPr>
+                <w:lang w:val="en-CA"/>
+              </w:rPr>
+              <w:t>Creates a new Graph and initializes its components.</w:t>
+            </w:r>
+            <w:r>
+              <w:rPr>
+                <w:lang w:val="en-CA"/>
+              </w:rPr>
+              <w:t>”</w:t>
+            </w:r>
+          </w:p>
+        </w:tc>
+      </w:tr>
+      <w:tr>
+        <w:tc>
+          <w:tcPr>
+            <w:tcW w:w="8828" w:type="dxa"/>
+          </w:tcPr>
+          <w:p>
+            <w:pPr>
+              <w:rPr>
+                <w:lang w:val="en-CA"/>
+              </w:rPr>
+            </w:pPr>
+            <w:r>
+              <w:rPr>
+                <w:lang w:val="en-CA"/>
+              </w:rPr>
+              <w:t>{pre: TRUE}</w:t>
+            </w:r>
+          </w:p>
+        </w:tc>
+      </w:tr>
+      <w:tr>
+        <w:tc>
+          <w:tcPr>
+            <w:tcW w:w="8828" w:type="dxa"/>
+          </w:tcPr>
+          <w:p>
+            <w:pPr>
+              <w:rPr>
+                <w:lang w:val="de-DE"/>
+              </w:rPr>
+            </w:pPr>
+            <w:r>
+              <w:rPr>
+                <w:lang w:val="de-DE"/>
+              </w:rPr>
+              <w:t xml:space="preserve">{post: </w:t>
+            </w:r>
+            <w:r>
+              <w:rPr>
+                <w:lang w:val="de-DE"/>
+              </w:rPr>
+              <w:t>graph</w:t>
+            </w:r>
+            <w:r>
+              <w:rPr>
+                <w:lang w:val="de-DE"/>
+              </w:rPr>
+              <w:t>={</w:t>
+            </w:r>
+            <w:r>
+              <w:rPr>
+                <w:lang w:val="de-DE"/>
+              </w:rPr>
+              <w:t>V, E</w:t>
+            </w:r>
+            <w:r>
+              <w:rPr>
+                <w:lang w:val="de-DE"/>
+              </w:rPr>
+              <w:t>}</w:t>
+            </w:r>
+            <w:r>
+              <w:rPr>
+                <w:lang w:val="de-DE"/>
+              </w:rPr>
+              <w:t>, V = {}, E = {}</w:t>
+            </w:r>
+            <w:r>
+              <w:rPr>
+                <w:lang w:val="de-DE"/>
+              </w:rPr>
+              <w:t xml:space="preserve"> }</w:t>
+            </w:r>
+          </w:p>
+        </w:tc>
+      </w:tr>
+    </w:tbl>
+    <w:p>
+      <w:pPr>
+        <w:rPr>
+          <w:lang w:val="de-DE"/>
+        </w:rPr>
+      </w:pPr>
+    </w:p>
+    <w:tbl>
+      <w:tblPr>
+        <w:tblStyle w:val="Tablaconcuadrcula"/>
+        <w:tblW w:w="0" w:type="auto"/>
+        <w:tblLook w:val="04A0" w:firstRow="1" w:lastRow="0" w:firstColumn="1" w:lastColumn="0" w:noHBand="0" w:noVBand="1"/>
+      </w:tblPr>
+      <w:tblGrid>
+        <w:gridCol w:w="8828"/>
+      </w:tblGrid>
+      <w:tr>
+        <w:tc>
+          <w:tcPr>
+            <w:tcW w:w="8828" w:type="dxa"/>
+          </w:tcPr>
+          <w:p>
+            <w:pPr>
+              <w:rPr>
+                <w:b/>
+                <w:bCs/>
+                <w:lang w:val="en-CA"/>
+              </w:rPr>
+            </w:pPr>
+            <w:r>
+              <w:rPr>
+                <w:b/>
+                <w:bCs/>
+                <w:lang w:val="en-CA"/>
+              </w:rPr>
+              <w:lastRenderedPageBreak/>
+              <w:t>isWeighted</w:t>
+            </w:r>
+            <w:r>
+              <w:rPr>
+                <w:b/>
+                <w:bCs/>
+                <w:lang w:val="en-CA"/>
+              </w:rPr>
+              <w:t>(</w:t>
+            </w:r>
+            <w:r>
+              <w:rPr>
+                <w:b/>
+                <w:bCs/>
+                <w:lang w:val="en-CA"/>
+              </w:rPr>
+              <w:t>gr</w:t>
+            </w:r>
+            <w:r>
+              <w:rPr>
+                <w:b/>
+                <w:bCs/>
+                <w:lang w:val="en-CA"/>
+              </w:rPr>
+              <w:t>)</w:t>
+            </w:r>
+          </w:p>
+        </w:tc>
+      </w:tr>
+      <w:tr>
+        <w:tc>
+          <w:tcPr>
+            <w:tcW w:w="8828" w:type="dxa"/>
+          </w:tcPr>
+          <w:p>
+            <w:pPr>
+              <w:rPr>
+                <w:lang w:val="en-CA"/>
+              </w:rPr>
+            </w:pPr>
+            <w:r>
+              <w:rPr>
+                <w:lang w:val="en-CA"/>
+              </w:rPr>
+              <w:t>“</w:t>
+            </w:r>
+            <w:r>
+              <w:rPr>
+                <w:lang w:val="en-CA"/>
+              </w:rPr>
+              <w:t>Determines whether a Graph is directed or not.</w:t>
+            </w:r>
+            <w:r>
+              <w:rPr>
+                <w:lang w:val="en-CA"/>
+              </w:rPr>
+              <w:t>”</w:t>
+            </w:r>
+          </w:p>
+        </w:tc>
+      </w:tr>
+      <w:tr>
+        <w:tc>
+          <w:tcPr>
+            <w:tcW w:w="8828" w:type="dxa"/>
+          </w:tcPr>
+          <w:p>
+            <w:pPr>
+              <w:rPr>
+                <w:lang w:val="en-CA"/>
+              </w:rPr>
+            </w:pPr>
+            <w:r>
+              <w:rPr>
+                <w:lang w:val="en-CA"/>
+              </w:rPr>
+              <w:t>{pre: TRUE}</w:t>
+            </w:r>
+          </w:p>
+        </w:tc>
+      </w:tr>
+      <w:tr>
+        <w:tc>
+          <w:tcPr>
+            <w:tcW w:w="8828" w:type="dxa"/>
+          </w:tcPr>
+          <w:p>
+            <w:pPr>
+              <w:rPr>
+                <w:lang w:val="en-CA"/>
+              </w:rPr>
+            </w:pPr>
+            <w:r>
+              <w:rPr>
+                <w:lang w:val="en-CA"/>
+              </w:rPr>
+              <w:t xml:space="preserve">{post: </w:t>
+            </w:r>
+            <w:r>
+              <w:rPr>
+                <w:lang w:val="en-CA"/>
+              </w:rPr>
+              <w:t xml:space="preserve">TRUE if </w:t>
+            </w:r>
+            <w:bookmarkStart w:id="0" w:name="_GoBack"/>
+            <w:bookmarkEnd w:id="0"/>
+            <w:r>
+              <w:rPr>
+                <w:lang w:val="en-CA"/>
+              </w:rPr>
+              <w:t>}</w:t>
+            </w:r>
+          </w:p>
+        </w:tc>
+      </w:tr>
+    </w:tbl>
+    <w:p>
+      <w:pPr>
+        <w:rPr>
+          <w:lang w:val="de-DE"/>
         </w:rPr>
       </w:pPr>
     </w:p>
@@ -5559,6 +4866,7 @@
     <w:lsdException w:name="HTML Sample" w:semiHidden="1" w:unhideWhenUsed="1"/>
     <w:lsdException w:name="HTML Typewriter" w:semiHidden="1" w:unhideWhenUsed="1"/>
     <w:lsdException w:name="HTML Variable" w:semiHidden="1" w:unhideWhenUsed="1"/>
+    <w:lsdException w:name="Normal Table" w:semiHidden="1" w:unhideWhenUsed="1"/>
     <w:lsdException w:name="annotation subject" w:semiHidden="1" w:unhideWhenUsed="1"/>
     <w:lsdException w:name="No List" w:semiHidden="1" w:unhideWhenUsed="1"/>
     <w:lsdException w:name="Outline List 1" w:semiHidden="1" w:unhideWhenUsed="1"/>
@@ -5604,9 +4912,11 @@
     <w:lsdException w:name="Table Subtle 1" w:semiHidden="1" w:unhideWhenUsed="1"/>
     <w:lsdException w:name="Table Subtle 2" w:semiHidden="1" w:unhideWhenUsed="1"/>
     <w:lsdException w:name="Table Web 1" w:semiHidden="1" w:unhideWhenUsed="1"/>
+    <w:lsdException w:name="Table Web 2" w:semiHidden="1" w:unhideWhenUsed="1"/>
     <w:lsdException w:name="Table Web 3" w:semiHidden="1" w:unhideWhenUsed="1"/>
     <w:lsdException w:name="Balloon Text" w:semiHidden="1" w:unhideWhenUsed="1"/>
     <w:lsdException w:name="Table Grid" w:uiPriority="39"/>
+    <w:lsdException w:name="Table Theme" w:semiHidden="1" w:unhideWhenUsed="1"/>
     <w:lsdException w:name="Placeholder Text" w:semiHidden="1"/>
     <w:lsdException w:name="No Spacing" w:uiPriority="1" w:qFormat="1"/>
     <w:lsdException w:name="Light Shading" w:uiPriority="60"/>
@@ -5836,6 +5146,7 @@
   <w:style w:type="character" w:default="1" w:styleId="Fuentedeprrafopredeter">
     <w:name w:val="Default Paragraph Font"/>
     <w:uiPriority w:val="1"/>
+    <w:semiHidden/>
     <w:unhideWhenUsed/>
   </w:style>
   <w:style w:type="table" w:default="1" w:styleId="Tablanormal">

</xml_diff>